<commit_message>
xong đăng nhập, đăng ký!
</commit_message>
<xml_diff>
--- a/document/design/webservice.docx
+++ b/document/design/webservice.docx
@@ -12,10 +12,17 @@
       </w:tblPr>
       <w:tblGrid>
         <w:gridCol w:w="1615"/>
-        <w:gridCol w:w="2412"/>
-        <w:gridCol w:w="1141"/>
-        <w:gridCol w:w="1714"/>
-        <w:gridCol w:w="2685"/>
+        <w:gridCol w:w="1943"/>
+        <w:gridCol w:w="469"/>
+        <w:gridCol w:w="18"/>
+        <w:gridCol w:w="1123"/>
+        <w:gridCol w:w="47"/>
+        <w:gridCol w:w="286"/>
+        <w:gridCol w:w="1334"/>
+        <w:gridCol w:w="47"/>
+        <w:gridCol w:w="562"/>
+        <w:gridCol w:w="1943"/>
+        <w:gridCol w:w="180"/>
         <w:gridCol w:w="1763"/>
       </w:tblGrid>
       <w:tr>
@@ -41,6 +48,7 @@
         <w:tc>
           <w:tcPr>
             <w:tcW w:w="2412" w:type="dxa"/>
+            <w:gridSpan w:val="2"/>
           </w:tcPr>
           <w:p>
             <w:pPr>
@@ -60,6 +68,7 @@
         <w:tc>
           <w:tcPr>
             <w:tcW w:w="1141" w:type="dxa"/>
+            <w:gridSpan w:val="2"/>
           </w:tcPr>
           <w:p>
             <w:pPr>
@@ -79,6 +88,7 @@
         <w:tc>
           <w:tcPr>
             <w:tcW w:w="1714" w:type="dxa"/>
+            <w:gridSpan w:val="4"/>
           </w:tcPr>
           <w:p>
             <w:pPr>
@@ -98,6 +108,7 @@
         <w:tc>
           <w:tcPr>
             <w:tcW w:w="2685" w:type="dxa"/>
+            <w:gridSpan w:val="3"/>
           </w:tcPr>
           <w:p>
             <w:pPr>
@@ -149,6 +160,7 @@
         <w:tc>
           <w:tcPr>
             <w:tcW w:w="2412" w:type="dxa"/>
+            <w:gridSpan w:val="2"/>
           </w:tcPr>
           <w:p>
             <w:r>
@@ -159,6 +171,7 @@
         <w:tc>
           <w:tcPr>
             <w:tcW w:w="1141" w:type="dxa"/>
+            <w:gridSpan w:val="2"/>
           </w:tcPr>
           <w:p>
             <w:r>
@@ -169,6 +182,7 @@
         <w:tc>
           <w:tcPr>
             <w:tcW w:w="1714" w:type="dxa"/>
+            <w:gridSpan w:val="4"/>
           </w:tcPr>
           <w:p>
             <w:r>
@@ -179,6 +193,7 @@
         <w:tc>
           <w:tcPr>
             <w:tcW w:w="2685" w:type="dxa"/>
+            <w:gridSpan w:val="3"/>
           </w:tcPr>
           <w:p>
             <w:r>
@@ -208,7 +223,7 @@
         <w:tc>
           <w:tcPr>
             <w:tcW w:w="9715" w:type="dxa"/>
-            <w:gridSpan w:val="5"/>
+            <w:gridSpan w:val="12"/>
           </w:tcPr>
           <w:p>
             <w:hyperlink r:id="rId4" w:history="1">
@@ -257,6 +272,7 @@
         <w:tc>
           <w:tcPr>
             <w:tcW w:w="2412" w:type="dxa"/>
+            <w:gridSpan w:val="2"/>
           </w:tcPr>
           <w:p>
             <w:r>
@@ -267,6 +283,7 @@
         <w:tc>
           <w:tcPr>
             <w:tcW w:w="1141" w:type="dxa"/>
+            <w:gridSpan w:val="2"/>
           </w:tcPr>
           <w:p>
             <w:r>
@@ -277,6 +294,7 @@
         <w:tc>
           <w:tcPr>
             <w:tcW w:w="1714" w:type="dxa"/>
+            <w:gridSpan w:val="4"/>
           </w:tcPr>
           <w:p>
             <w:r>
@@ -292,6 +310,7 @@
         <w:tc>
           <w:tcPr>
             <w:tcW w:w="2685" w:type="dxa"/>
+            <w:gridSpan w:val="3"/>
           </w:tcPr>
           <w:p>
             <w:r>
@@ -321,7 +340,7 @@
         <w:tc>
           <w:tcPr>
             <w:tcW w:w="9715" w:type="dxa"/>
-            <w:gridSpan w:val="5"/>
+            <w:gridSpan w:val="12"/>
           </w:tcPr>
           <w:p>
             <w:hyperlink r:id="rId5" w:history="1">
@@ -377,6 +396,7 @@
         <w:tc>
           <w:tcPr>
             <w:tcW w:w="2412" w:type="dxa"/>
+            <w:gridSpan w:val="2"/>
           </w:tcPr>
           <w:p>
             <w:r>
@@ -387,6 +407,7 @@
         <w:tc>
           <w:tcPr>
             <w:tcW w:w="1141" w:type="dxa"/>
+            <w:gridSpan w:val="2"/>
           </w:tcPr>
           <w:p>
             <w:r>
@@ -397,12 +418,17 @@
         <w:tc>
           <w:tcPr>
             <w:tcW w:w="1714" w:type="dxa"/>
-          </w:tcPr>
-          <w:p/>
+            <w:gridSpan w:val="4"/>
+          </w:tcPr>
+          <w:p>
+            <w:bookmarkStart w:id="0" w:name="_GoBack"/>
+            <w:bookmarkEnd w:id="0"/>
+          </w:p>
         </w:tc>
         <w:tc>
           <w:tcPr>
             <w:tcW w:w="2685" w:type="dxa"/>
+            <w:gridSpan w:val="3"/>
           </w:tcPr>
           <w:p>
             <w:r>
@@ -432,104 +458,103 @@
         <w:tc>
           <w:tcPr>
             <w:tcW w:w="9715" w:type="dxa"/>
-            <w:gridSpan w:val="5"/>
+            <w:gridSpan w:val="12"/>
+          </w:tcPr>
+          <w:p>
+            <w:r>
+              <w:t>http://localhost:8080/tracnghiem/syncdatakhoa</w:t>
+            </w:r>
+          </w:p>
+          <w:p/>
+        </w:tc>
+      </w:tr>
+      <w:tr>
+        <w:tc>
+          <w:tcPr>
+            <w:tcW w:w="1615" w:type="dxa"/>
+            <w:vMerge w:val="restart"/>
+          </w:tcPr>
+          <w:p>
+            <w:r>
+              <w:t>Thi thử</w:t>
+            </w:r>
+          </w:p>
+        </w:tc>
+        <w:tc>
+          <w:tcPr>
+            <w:tcW w:w="2412" w:type="dxa"/>
+            <w:gridSpan w:val="2"/>
+          </w:tcPr>
+          <w:p>
+            <w:r>
+              <w:t>/tracnghiem/thithu</w:t>
+            </w:r>
+          </w:p>
+        </w:tc>
+        <w:tc>
+          <w:tcPr>
+            <w:tcW w:w="1141" w:type="dxa"/>
+            <w:gridSpan w:val="2"/>
+          </w:tcPr>
+          <w:p>
+            <w:r>
+              <w:t>Get</w:t>
+            </w:r>
+          </w:p>
+        </w:tc>
+        <w:tc>
+          <w:tcPr>
+            <w:tcW w:w="1714" w:type="dxa"/>
+            <w:gridSpan w:val="4"/>
+          </w:tcPr>
+          <w:p>
+            <w:r>
+              <w:t>long: idMonHoc</w:t>
+            </w:r>
+          </w:p>
+          <w:p>
+            <w:r>
+              <w:t>int: doKho</w:t>
+            </w:r>
+          </w:p>
+        </w:tc>
+        <w:tc>
+          <w:tcPr>
+            <w:tcW w:w="2685" w:type="dxa"/>
+            <w:gridSpan w:val="3"/>
+          </w:tcPr>
+          <w:p>
+            <w:r>
+              <w:t>MonHoc: monHoc</w:t>
+            </w:r>
+          </w:p>
+        </w:tc>
+        <w:tc>
+          <w:tcPr>
+            <w:tcW w:w="1763" w:type="dxa"/>
+          </w:tcPr>
+          <w:p>
+            <w:r>
+              <w:t>Get đề về thi thử.</w:t>
+            </w:r>
+          </w:p>
+        </w:tc>
+      </w:tr>
+      <w:tr>
+        <w:tc>
+          <w:tcPr>
+            <w:tcW w:w="1615" w:type="dxa"/>
+            <w:vMerge/>
+          </w:tcPr>
+          <w:p/>
+        </w:tc>
+        <w:tc>
+          <w:tcPr>
+            <w:tcW w:w="9715" w:type="dxa"/>
+            <w:gridSpan w:val="12"/>
           </w:tcPr>
           <w:p>
             <w:hyperlink r:id="rId6" w:history="1">
-              <w:r>
-                <w:rPr>
-                  <w:rStyle w:val="Hyperlink"/>
-                </w:rPr>
-                <w:t>http://localhost:8080/tracnghiem/syncdatakhoa</w:t>
-              </w:r>
-            </w:hyperlink>
-          </w:p>
-          <w:p/>
-        </w:tc>
-      </w:tr>
-      <w:tr>
-        <w:tc>
-          <w:tcPr>
-            <w:tcW w:w="1615" w:type="dxa"/>
-            <w:vMerge w:val="restart"/>
-          </w:tcPr>
-          <w:p>
-            <w:r>
-              <w:t>Thi thử</w:t>
-            </w:r>
-          </w:p>
-        </w:tc>
-        <w:tc>
-          <w:tcPr>
-            <w:tcW w:w="2412" w:type="dxa"/>
-          </w:tcPr>
-          <w:p>
-            <w:r>
-              <w:t>/tracnghiem/thithu</w:t>
-            </w:r>
-          </w:p>
-        </w:tc>
-        <w:tc>
-          <w:tcPr>
-            <w:tcW w:w="1141" w:type="dxa"/>
-          </w:tcPr>
-          <w:p>
-            <w:r>
-              <w:t>Get</w:t>
-            </w:r>
-          </w:p>
-        </w:tc>
-        <w:tc>
-          <w:tcPr>
-            <w:tcW w:w="1714" w:type="dxa"/>
-          </w:tcPr>
-          <w:p>
-            <w:r>
-              <w:t>long: idMonHoc</w:t>
-            </w:r>
-          </w:p>
-          <w:p>
-            <w:r>
-              <w:t>int: doKho</w:t>
-            </w:r>
-          </w:p>
-        </w:tc>
-        <w:tc>
-          <w:tcPr>
-            <w:tcW w:w="2685" w:type="dxa"/>
-          </w:tcPr>
-          <w:p>
-            <w:r>
-              <w:t>MonHoc: monHoc</w:t>
-            </w:r>
-          </w:p>
-        </w:tc>
-        <w:tc>
-          <w:tcPr>
-            <w:tcW w:w="1763" w:type="dxa"/>
-          </w:tcPr>
-          <w:p>
-            <w:r>
-              <w:t>Get đề về thi thử.</w:t>
-            </w:r>
-          </w:p>
-        </w:tc>
-      </w:tr>
-      <w:tr>
-        <w:tc>
-          <w:tcPr>
-            <w:tcW w:w="1615" w:type="dxa"/>
-            <w:vMerge/>
-          </w:tcPr>
-          <w:p/>
-        </w:tc>
-        <w:tc>
-          <w:tcPr>
-            <w:tcW w:w="9715" w:type="dxa"/>
-            <w:gridSpan w:val="5"/>
-          </w:tcPr>
-          <w:p>
-            <w:hyperlink r:id="rId7" w:history="1">
               <w:r>
                 <w:rPr>
                   <w:rStyle w:val="Hyperlink"/>
@@ -556,6 +581,7 @@
         <w:tc>
           <w:tcPr>
             <w:tcW w:w="2412" w:type="dxa"/>
+            <w:gridSpan w:val="2"/>
           </w:tcPr>
           <w:p>
             <w:r>
@@ -566,6 +592,7 @@
         <w:tc>
           <w:tcPr>
             <w:tcW w:w="1141" w:type="dxa"/>
+            <w:gridSpan w:val="2"/>
           </w:tcPr>
           <w:p>
             <w:r>
@@ -576,6 +603,7 @@
         <w:tc>
           <w:tcPr>
             <w:tcW w:w="1714" w:type="dxa"/>
+            <w:gridSpan w:val="4"/>
           </w:tcPr>
           <w:p>
             <w:r>
@@ -606,6 +634,7 @@
         <w:tc>
           <w:tcPr>
             <w:tcW w:w="2685" w:type="dxa"/>
+            <w:gridSpan w:val="3"/>
           </w:tcPr>
           <w:p>
             <w:r>
@@ -635,10 +664,10 @@
         <w:tc>
           <w:tcPr>
             <w:tcW w:w="9715" w:type="dxa"/>
-            <w:gridSpan w:val="5"/>
-          </w:tcPr>
-          <w:p>
-            <w:hyperlink r:id="rId8" w:history="1">
+            <w:gridSpan w:val="12"/>
+          </w:tcPr>
+          <w:p>
+            <w:hyperlink r:id="rId7" w:history="1">
               <w:r>
                 <w:rPr>
                   <w:rStyle w:val="Hyperlink"/>
@@ -670,6 +699,7 @@
         <w:tc>
           <w:tcPr>
             <w:tcW w:w="2412" w:type="dxa"/>
+            <w:gridSpan w:val="2"/>
           </w:tcPr>
           <w:p>
             <w:r>
@@ -680,6 +710,7 @@
         <w:tc>
           <w:tcPr>
             <w:tcW w:w="1141" w:type="dxa"/>
+            <w:gridSpan w:val="2"/>
           </w:tcPr>
           <w:p>
             <w:r>
@@ -690,6 +721,7 @@
         <w:tc>
           <w:tcPr>
             <w:tcW w:w="1714" w:type="dxa"/>
+            <w:gridSpan w:val="4"/>
           </w:tcPr>
           <w:p>
             <w:r>
@@ -711,6 +743,7 @@
         <w:tc>
           <w:tcPr>
             <w:tcW w:w="2685" w:type="dxa"/>
+            <w:gridSpan w:val="3"/>
           </w:tcPr>
           <w:p>
             <w:r>
@@ -745,10 +778,10 @@
         <w:tc>
           <w:tcPr>
             <w:tcW w:w="9715" w:type="dxa"/>
-            <w:gridSpan w:val="5"/>
-          </w:tcPr>
-          <w:p>
-            <w:hyperlink r:id="rId9" w:history="1">
+            <w:gridSpan w:val="12"/>
+          </w:tcPr>
+          <w:p>
+            <w:hyperlink r:id="rId8" w:history="1">
               <w:r>
                 <w:rPr>
                   <w:rStyle w:val="Hyperlink"/>
@@ -778,6 +811,7 @@
         <w:tc>
           <w:tcPr>
             <w:tcW w:w="2412" w:type="dxa"/>
+            <w:gridSpan w:val="2"/>
           </w:tcPr>
           <w:p>
             <w:r>
@@ -788,6 +822,7 @@
         <w:tc>
           <w:tcPr>
             <w:tcW w:w="1141" w:type="dxa"/>
+            <w:gridSpan w:val="2"/>
           </w:tcPr>
           <w:p>
             <w:r>
@@ -798,6 +833,7 @@
         <w:tc>
           <w:tcPr>
             <w:tcW w:w="1714" w:type="dxa"/>
+            <w:gridSpan w:val="4"/>
           </w:tcPr>
           <w:p>
             <w:r>
@@ -813,6 +849,7 @@
         <w:tc>
           <w:tcPr>
             <w:tcW w:w="2685" w:type="dxa"/>
+            <w:gridSpan w:val="3"/>
           </w:tcPr>
           <w:p>
             <w:r>
@@ -842,10 +879,10 @@
         <w:tc>
           <w:tcPr>
             <w:tcW w:w="9715" w:type="dxa"/>
-            <w:gridSpan w:val="5"/>
-          </w:tcPr>
-          <w:p>
-            <w:hyperlink r:id="rId10" w:history="1">
+            <w:gridSpan w:val="12"/>
+          </w:tcPr>
+          <w:p>
+            <w:hyperlink r:id="rId9" w:history="1">
               <w:r>
                 <w:rPr>
                   <w:rStyle w:val="Hyperlink"/>
@@ -872,6 +909,7 @@
         <w:tc>
           <w:tcPr>
             <w:tcW w:w="2412" w:type="dxa"/>
+            <w:gridSpan w:val="2"/>
           </w:tcPr>
           <w:p>
             <w:r>
@@ -882,6 +920,7 @@
         <w:tc>
           <w:tcPr>
             <w:tcW w:w="1141" w:type="dxa"/>
+            <w:gridSpan w:val="2"/>
           </w:tcPr>
           <w:p>
             <w:r>
@@ -892,6 +931,7 @@
         <w:tc>
           <w:tcPr>
             <w:tcW w:w="1714" w:type="dxa"/>
+            <w:gridSpan w:val="4"/>
           </w:tcPr>
           <w:p>
             <w:r>
@@ -902,6 +942,7 @@
         <w:tc>
           <w:tcPr>
             <w:tcW w:w="2685" w:type="dxa"/>
+            <w:gridSpan w:val="3"/>
           </w:tcPr>
           <w:p>
             <w:r>
@@ -941,10 +982,10 @@
         <w:tc>
           <w:tcPr>
             <w:tcW w:w="9715" w:type="dxa"/>
-            <w:gridSpan w:val="5"/>
-          </w:tcPr>
-          <w:p>
-            <w:hyperlink r:id="rId11" w:history="1">
+            <w:gridSpan w:val="12"/>
+          </w:tcPr>
+          <w:p>
+            <w:hyperlink r:id="rId10" w:history="1">
               <w:r>
                 <w:rPr>
                   <w:rStyle w:val="Hyperlink"/>
@@ -953,10 +994,348 @@
               </w:r>
             </w:hyperlink>
           </w:p>
-          <w:p>
-            <w:bookmarkStart w:id="0" w:name="_GoBack"/>
-            <w:bookmarkEnd w:id="0"/>
-          </w:p>
+          <w:p/>
+        </w:tc>
+      </w:tr>
+      <w:tr>
+        <w:trPr>
+          <w:trHeight w:val="602"/>
+        </w:trPr>
+        <w:tc>
+          <w:tcPr>
+            <w:tcW w:w="1615" w:type="dxa"/>
+            <w:vMerge w:val="restart"/>
+          </w:tcPr>
+          <w:p>
+            <w:r>
+              <w:t>GetNewMessage</w:t>
+            </w:r>
+          </w:p>
+        </w:tc>
+        <w:tc>
+          <w:tcPr>
+            <w:tcW w:w="2430" w:type="dxa"/>
+            <w:gridSpan w:val="3"/>
+          </w:tcPr>
+          <w:p>
+            <w:r>
+              <w:t>/tracnghiem/getnewmessage</w:t>
+            </w:r>
+          </w:p>
+        </w:tc>
+        <w:tc>
+          <w:tcPr>
+            <w:tcW w:w="1170" w:type="dxa"/>
+            <w:gridSpan w:val="2"/>
+          </w:tcPr>
+          <w:p>
+            <w:r>
+              <w:t>Get</w:t>
+            </w:r>
+          </w:p>
+        </w:tc>
+        <w:tc>
+          <w:tcPr>
+            <w:tcW w:w="1620" w:type="dxa"/>
+            <w:gridSpan w:val="2"/>
+          </w:tcPr>
+          <w:p/>
+        </w:tc>
+        <w:tc>
+          <w:tcPr>
+            <w:tcW w:w="2552" w:type="dxa"/>
+            <w:gridSpan w:val="3"/>
+          </w:tcPr>
+          <w:p>
+            <w:r>
+              <w:t>MyStatus: myStatus</w:t>
+            </w:r>
+          </w:p>
+          <w:p/>
+          <w:p>
+            <w:r>
+              <w:t>String message = myStatus.getObj();</w:t>
+            </w:r>
+          </w:p>
+        </w:tc>
+        <w:tc>
+          <w:tcPr>
+            <w:tcW w:w="1943" w:type="dxa"/>
+            <w:gridSpan w:val="2"/>
+          </w:tcPr>
+          <w:p>
+            <w:r>
+              <w:t>Get thông báo mới nhất.</w:t>
+            </w:r>
+          </w:p>
+        </w:tc>
+      </w:tr>
+      <w:tr>
+        <w:trPr>
+          <w:trHeight w:val="602"/>
+        </w:trPr>
+        <w:tc>
+          <w:tcPr>
+            <w:tcW w:w="1615" w:type="dxa"/>
+            <w:vMerge/>
+          </w:tcPr>
+          <w:p/>
+        </w:tc>
+        <w:tc>
+          <w:tcPr>
+            <w:tcW w:w="9715" w:type="dxa"/>
+            <w:gridSpan w:val="12"/>
+          </w:tcPr>
+          <w:p>
+            <w:hyperlink r:id="rId11" w:history="1">
+              <w:r>
+                <w:rPr>
+                  <w:rStyle w:val="Hyperlink"/>
+                </w:rPr>
+                <w:t>http://localhost:8080/tracnghiem/getnewmessage</w:t>
+              </w:r>
+            </w:hyperlink>
+          </w:p>
+          <w:p/>
+        </w:tc>
+      </w:tr>
+      <w:tr>
+        <w:tc>
+          <w:tcPr>
+            <w:tcW w:w="1615" w:type="dxa"/>
+            <w:vMerge w:val="restart"/>
+          </w:tcPr>
+          <w:p>
+            <w:r>
+              <w:t>GetNewMessages</w:t>
+            </w:r>
+          </w:p>
+        </w:tc>
+        <w:tc>
+          <w:tcPr>
+            <w:tcW w:w="2430" w:type="dxa"/>
+            <w:gridSpan w:val="3"/>
+          </w:tcPr>
+          <w:p>
+            <w:r>
+              <w:t>/tracnghiem/getnewmessage</w:t>
+            </w:r>
+          </w:p>
+        </w:tc>
+        <w:tc>
+          <w:tcPr>
+            <w:tcW w:w="1456" w:type="dxa"/>
+            <w:gridSpan w:val="3"/>
+          </w:tcPr>
+          <w:p>
+            <w:r>
+              <w:t>Get</w:t>
+            </w:r>
+          </w:p>
+        </w:tc>
+        <w:tc>
+          <w:tcPr>
+            <w:tcW w:w="1943" w:type="dxa"/>
+            <w:gridSpan w:val="3"/>
+          </w:tcPr>
+          <w:p>
+            <w:r>
+              <w:t>int: n</w:t>
+            </w:r>
+          </w:p>
+        </w:tc>
+        <w:tc>
+          <w:tcPr>
+            <w:tcW w:w="1943" w:type="dxa"/>
+          </w:tcPr>
+          <w:p>
+            <w:r>
+              <w:t>List&lt;String&gt;: messages</w:t>
+            </w:r>
+          </w:p>
+        </w:tc>
+        <w:tc>
+          <w:tcPr>
+            <w:tcW w:w="1943" w:type="dxa"/>
+            <w:gridSpan w:val="2"/>
+          </w:tcPr>
+          <w:p>
+            <w:r>
+              <w:t>Get list new Message</w:t>
+            </w:r>
+          </w:p>
+        </w:tc>
+      </w:tr>
+      <w:tr>
+        <w:tc>
+          <w:tcPr>
+            <w:tcW w:w="1615" w:type="dxa"/>
+            <w:vMerge/>
+          </w:tcPr>
+          <w:p/>
+        </w:tc>
+        <w:tc>
+          <w:tcPr>
+            <w:tcW w:w="9715" w:type="dxa"/>
+            <w:gridSpan w:val="12"/>
+          </w:tcPr>
+          <w:p>
+            <w:hyperlink r:id="rId12" w:history="1">
+              <w:r>
+                <w:rPr>
+                  <w:rStyle w:val="Hyperlink"/>
+                </w:rPr>
+                <w:t>http://localhost:8080/tracnghiem/getnewmessage</w:t>
+              </w:r>
+            </w:hyperlink>
+          </w:p>
+          <w:p/>
+        </w:tc>
+      </w:tr>
+      <w:tr>
+        <w:tc>
+          <w:tcPr>
+            <w:tcW w:w="1615" w:type="dxa"/>
+            <w:vMerge w:val="restart"/>
+          </w:tcPr>
+          <w:p>
+            <w:r>
+              <w:t>ChangePassword</w:t>
+            </w:r>
+          </w:p>
+        </w:tc>
+        <w:tc>
+          <w:tcPr>
+            <w:tcW w:w="1943" w:type="dxa"/>
+          </w:tcPr>
+          <w:p>
+            <w:r>
+              <w:t>/tracnghiem/changepassword</w:t>
+            </w:r>
+          </w:p>
+        </w:tc>
+        <w:tc>
+          <w:tcPr>
+            <w:tcW w:w="1943" w:type="dxa"/>
+            <w:gridSpan w:val="5"/>
+          </w:tcPr>
+          <w:p>
+            <w:r>
+              <w:t>Post</w:t>
+            </w:r>
+          </w:p>
+        </w:tc>
+        <w:tc>
+          <w:tcPr>
+            <w:tcW w:w="1943" w:type="dxa"/>
+            <w:gridSpan w:val="3"/>
+          </w:tcPr>
+          <w:p>
+            <w:r>
+              <w:t>Account: account</w:t>
+            </w:r>
+          </w:p>
+        </w:tc>
+        <w:tc>
+          <w:tcPr>
+            <w:tcW w:w="1943" w:type="dxa"/>
+          </w:tcPr>
+          <w:p>
+            <w:r>
+              <w:t>MyStatus: myStatus</w:t>
+            </w:r>
+          </w:p>
+        </w:tc>
+        <w:tc>
+          <w:tcPr>
+            <w:tcW w:w="1943" w:type="dxa"/>
+            <w:gridSpan w:val="2"/>
+          </w:tcPr>
+          <w:p>
+            <w:r>
+              <w:t>Thay đổi mật khẩu</w:t>
+            </w:r>
+          </w:p>
+        </w:tc>
+      </w:tr>
+      <w:tr>
+        <w:tc>
+          <w:tcPr>
+            <w:tcW w:w="1615" w:type="dxa"/>
+            <w:vMerge/>
+          </w:tcPr>
+          <w:p/>
+        </w:tc>
+        <w:tc>
+          <w:tcPr>
+            <w:tcW w:w="9715" w:type="dxa"/>
+            <w:gridSpan w:val="12"/>
+          </w:tcPr>
+          <w:p>
+            <w:hyperlink r:id="rId13" w:history="1">
+              <w:r>
+                <w:rPr>
+                  <w:rStyle w:val="Hyperlink"/>
+                </w:rPr>
+                <w:t>http://localhost:8080/tracnghiem/getnewmessage</w:t>
+              </w:r>
+            </w:hyperlink>
+          </w:p>
+          <w:p/>
+          <w:p>
+            <w:r>
+              <w:t>{"id":4,"tenAcc":"NhuocQuy","ngaySinh":1449247617000,"lop":"DH12DT","username":"username","password":"changepassword","dsXepHang":[],"khoaID":7,"nganhID":5,"mssv":12130329}</w:t>
+            </w:r>
+          </w:p>
+        </w:tc>
+      </w:tr>
+      <w:tr>
+        <w:tc>
+          <w:tcPr>
+            <w:tcW w:w="1615" w:type="dxa"/>
+          </w:tcPr>
+          <w:p>
+            <w:r>
+              <w:t>ForgetPassword</w:t>
+            </w:r>
+          </w:p>
+        </w:tc>
+        <w:tc>
+          <w:tcPr>
+            <w:tcW w:w="1943" w:type="dxa"/>
+          </w:tcPr>
+          <w:p>
+            <w:r>
+              <w:t>/tracnghiem/</w:t>
+            </w:r>
+          </w:p>
+        </w:tc>
+        <w:tc>
+          <w:tcPr>
+            <w:tcW w:w="1943" w:type="dxa"/>
+            <w:gridSpan w:val="5"/>
+          </w:tcPr>
+          <w:p/>
+        </w:tc>
+        <w:tc>
+          <w:tcPr>
+            <w:tcW w:w="1943" w:type="dxa"/>
+            <w:gridSpan w:val="3"/>
+          </w:tcPr>
+          <w:p/>
+        </w:tc>
+        <w:tc>
+          <w:tcPr>
+            <w:tcW w:w="1943" w:type="dxa"/>
+          </w:tcPr>
+          <w:p/>
+        </w:tc>
+        <w:tc>
+          <w:tcPr>
+            <w:tcW w:w="1943" w:type="dxa"/>
+            <w:gridSpan w:val="2"/>
+          </w:tcPr>
+          <w:p/>
         </w:tc>
       </w:tr>
     </w:tbl>

</xml_diff>

<commit_message>
chinh sua SQl JDBC thong ke xep hang va vi tri! them document sql.
</commit_message>
<xml_diff>
--- a/document/design/webservice.docx
+++ b/document/design/webservice.docx
@@ -420,10 +420,7 @@
             <w:tcW w:w="1714" w:type="dxa"/>
             <w:gridSpan w:val="4"/>
           </w:tcPr>
-          <w:p>
-            <w:bookmarkStart w:id="0" w:name="_GoBack"/>
-            <w:bookmarkEnd w:id="0"/>
-          </w:p>
+          <w:p/>
         </w:tc>
         <w:tc>
           <w:tcPr>
@@ -735,7 +732,6 @@
           </w:p>
           <w:p>
             <w:r>
-              <w:lastRenderedPageBreak/>
               <w:t>int: doKho</w:t>
             </w:r>
           </w:p>
@@ -747,7 +743,6 @@
           </w:tcPr>
           <w:p>
             <w:r>
-              <w:lastRenderedPageBreak/>
               <w:t>XepHangMonHoc: xepHang</w:t>
             </w:r>
           </w:p>
@@ -758,11 +753,7 @@
           </w:tcPr>
           <w:p>
             <w:r>
-              <w:t xml:space="preserve">Get xếp hạng sau khi vừa thi thử </w:t>
-            </w:r>
-            <w:r>
-              <w:lastRenderedPageBreak/>
-              <w:t>xong khi có đăng nhập.</w:t>
+              <w:t>Get xếp hạng sau khi vừa thi thử xong khi có đăng nhập.</w:t>
             </w:r>
           </w:p>
         </w:tc>
@@ -902,7 +893,13 @@
           </w:tcPr>
           <w:p>
             <w:r>
-              <w:t>Get Xep Hang của Account</w:t>
+              <w:t xml:space="preserve">Get </w:t>
+            </w:r>
+            <w:r>
+              <w:t xml:space="preserve">List </w:t>
+            </w:r>
+            <w:r>
+              <w:t>Xep Hang của Account</w:t>
             </w:r>
           </w:p>
         </w:tc>

</xml_diff>